<commit_message>
Nits from first day of class
</commit_message>
<xml_diff>
--- a/CourseMaterials/01_introduction/00_onboarding/initial_questionaire.docx
+++ b/CourseMaterials/01_introduction/00_onboarding/initial_questionaire.docx
@@ -118,6 +118,24 @@
     </w:p>
     <w:p>
       <w:pPr>
+        <w:rPr>
+          <w:rFonts w:ascii="Garamond" w:hAnsi="Garamond"/>
+          <w:sz w:val="28"/>
+          <w:szCs w:val="28"/>
+        </w:rPr>
+      </w:pPr>
+    </w:p>
+    <w:p>
+      <w:pPr>
+        <w:rPr>
+          <w:rFonts w:ascii="Garamond" w:hAnsi="Garamond"/>
+          <w:sz w:val="28"/>
+          <w:szCs w:val="28"/>
+        </w:rPr>
+      </w:pPr>
+    </w:p>
+    <w:p>
+      <w:pPr>
         <w:pStyle w:val="ListParagraph"/>
         <w:numPr>
           <w:ilvl w:val="0"/>
@@ -167,6 +185,24 @@
     </w:p>
     <w:p>
       <w:pPr>
+        <w:rPr>
+          <w:rFonts w:ascii="Garamond" w:hAnsi="Garamond"/>
+          <w:sz w:val="28"/>
+          <w:szCs w:val="28"/>
+        </w:rPr>
+      </w:pPr>
+    </w:p>
+    <w:p>
+      <w:pPr>
+        <w:rPr>
+          <w:rFonts w:ascii="Garamond" w:hAnsi="Garamond"/>
+          <w:sz w:val="28"/>
+          <w:szCs w:val="28"/>
+        </w:rPr>
+      </w:pPr>
+    </w:p>
+    <w:p>
+      <w:pPr>
         <w:pStyle w:val="ListParagraph"/>
         <w:numPr>
           <w:ilvl w:val="0"/>
@@ -219,45 +255,16 @@
     <w:p>
       <w:pPr>
         <w:pStyle w:val="ListParagraph"/>
-        <w:numPr>
-          <w:ilvl w:val="0"/>
-          <w:numId w:val="1"/>
-        </w:numPr>
-        <w:rPr>
-          <w:rFonts w:ascii="Garamond" w:hAnsi="Garamond"/>
-          <w:sz w:val="28"/>
-          <w:szCs w:val="28"/>
-        </w:rPr>
-      </w:pPr>
-      <w:r>
-        <w:rPr>
-          <w:rFonts w:ascii="Garamond" w:hAnsi="Garamond"/>
-          <w:sz w:val="28"/>
-          <w:szCs w:val="28"/>
-        </w:rPr>
-        <w:t>What is something you want to learn about in this class?</w:t>
-      </w:r>
-    </w:p>
-    <w:p>
-      <w:pPr>
-        <w:rPr>
-          <w:rFonts w:ascii="Garamond" w:hAnsi="Garamond"/>
-          <w:sz w:val="28"/>
-          <w:szCs w:val="28"/>
-        </w:rPr>
-      </w:pPr>
-    </w:p>
-    <w:p>
-      <w:pPr>
-        <w:rPr>
-          <w:rFonts w:ascii="Garamond" w:hAnsi="Garamond"/>
-          <w:sz w:val="28"/>
-          <w:szCs w:val="28"/>
-        </w:rPr>
-      </w:pPr>
-    </w:p>
-    <w:p>
-      <w:pPr>
+        <w:rPr>
+          <w:rFonts w:ascii="Garamond" w:hAnsi="Garamond"/>
+          <w:sz w:val="28"/>
+          <w:szCs w:val="28"/>
+        </w:rPr>
+      </w:pPr>
+    </w:p>
+    <w:p>
+      <w:pPr>
+        <w:pStyle w:val="ListParagraph"/>
         <w:rPr>
           <w:rFonts w:ascii="Garamond" w:hAnsi="Garamond"/>
           <w:sz w:val="28"/>
@@ -284,8 +291,26 @@
           <w:sz w:val="28"/>
           <w:szCs w:val="28"/>
         </w:rPr>
-        <w:t>How do you learn best?</w:t>
-      </w:r>
+        <w:t>What is something you want to learn about in this class?</w:t>
+      </w:r>
+    </w:p>
+    <w:p>
+      <w:pPr>
+        <w:rPr>
+          <w:rFonts w:ascii="Garamond" w:hAnsi="Garamond"/>
+          <w:sz w:val="28"/>
+          <w:szCs w:val="28"/>
+        </w:rPr>
+      </w:pPr>
+    </w:p>
+    <w:p>
+      <w:pPr>
+        <w:rPr>
+          <w:rFonts w:ascii="Garamond" w:hAnsi="Garamond"/>
+          <w:sz w:val="28"/>
+          <w:szCs w:val="28"/>
+        </w:rPr>
+      </w:pPr>
     </w:p>
     <w:p>
       <w:pPr>
@@ -333,8 +358,26 @@
           <w:sz w:val="28"/>
           <w:szCs w:val="28"/>
         </w:rPr>
-        <w:t>What is a thing you’re passionate about?</w:t>
-      </w:r>
+        <w:t>How do you learn best?</w:t>
+      </w:r>
+    </w:p>
+    <w:p>
+      <w:pPr>
+        <w:rPr>
+          <w:rFonts w:ascii="Garamond" w:hAnsi="Garamond"/>
+          <w:sz w:val="28"/>
+          <w:szCs w:val="28"/>
+        </w:rPr>
+      </w:pPr>
+    </w:p>
+    <w:p>
+      <w:pPr>
+        <w:rPr>
+          <w:rFonts w:ascii="Garamond" w:hAnsi="Garamond"/>
+          <w:sz w:val="28"/>
+          <w:szCs w:val="28"/>
+        </w:rPr>
+      </w:pPr>
     </w:p>
     <w:p>
       <w:pPr>
@@ -382,7 +425,82 @@
           <w:sz w:val="28"/>
           <w:szCs w:val="28"/>
         </w:rPr>
-        <w:t>Draw your best</w:t>
+        <w:t>What is a thing you’re passionate about?</w:t>
+      </w:r>
+    </w:p>
+    <w:p>
+      <w:pPr>
+        <w:rPr>
+          <w:rFonts w:ascii="Garamond" w:hAnsi="Garamond"/>
+          <w:sz w:val="28"/>
+          <w:szCs w:val="28"/>
+        </w:rPr>
+      </w:pPr>
+    </w:p>
+    <w:p>
+      <w:pPr>
+        <w:rPr>
+          <w:rFonts w:ascii="Garamond" w:hAnsi="Garamond"/>
+          <w:sz w:val="28"/>
+          <w:szCs w:val="28"/>
+        </w:rPr>
+      </w:pPr>
+    </w:p>
+    <w:p>
+      <w:pPr>
+        <w:rPr>
+          <w:rFonts w:ascii="Garamond" w:hAnsi="Garamond"/>
+          <w:sz w:val="28"/>
+          <w:szCs w:val="28"/>
+        </w:rPr>
+      </w:pPr>
+    </w:p>
+    <w:p>
+      <w:pPr>
+        <w:rPr>
+          <w:rFonts w:ascii="Garamond" w:hAnsi="Garamond"/>
+          <w:sz w:val="28"/>
+          <w:szCs w:val="28"/>
+        </w:rPr>
+      </w:pPr>
+    </w:p>
+    <w:p>
+      <w:pPr>
+        <w:rPr>
+          <w:rFonts w:ascii="Garamond" w:hAnsi="Garamond"/>
+          <w:sz w:val="28"/>
+          <w:szCs w:val="28"/>
+        </w:rPr>
+      </w:pPr>
+    </w:p>
+    <w:p>
+      <w:pPr>
+        <w:pStyle w:val="ListParagraph"/>
+        <w:numPr>
+          <w:ilvl w:val="0"/>
+          <w:numId w:val="1"/>
+        </w:numPr>
+        <w:rPr>
+          <w:rFonts w:ascii="Garamond" w:hAnsi="Garamond"/>
+          <w:sz w:val="28"/>
+          <w:szCs w:val="28"/>
+        </w:rPr>
+      </w:pPr>
+      <w:r>
+        <w:rPr>
+          <w:rFonts w:ascii="Garamond" w:hAnsi="Garamond"/>
+          <w:sz w:val="28"/>
+          <w:szCs w:val="28"/>
+        </w:rPr>
+        <w:t>On the back, draw</w:t>
+      </w:r>
+      <w:r>
+        <w:rPr>
+          <w:rFonts w:ascii="Garamond" w:hAnsi="Garamond"/>
+          <w:sz w:val="28"/>
+          <w:szCs w:val="28"/>
+        </w:rPr>
+        <w:t xml:space="preserve"> your best</w:t>
       </w:r>
       <w:r>
         <w:rPr>
@@ -414,7 +532,23 @@
           <w:sz w:val="28"/>
           <w:szCs w:val="28"/>
         </w:rPr>
-        <w:t xml:space="preserve"> (bonus points for including a goat)</w:t>
+        <w:t xml:space="preserve"> (bonus points for including a </w:t>
+      </w:r>
+      <w:r>
+        <w:rPr>
+          <w:rFonts w:ascii="Garamond" w:hAnsi="Garamond"/>
+          <w:sz w:val="28"/>
+          <w:szCs w:val="28"/>
+        </w:rPr>
+        <w:t xml:space="preserve">mountain </w:t>
+      </w:r>
+      <w:r>
+        <w:rPr>
+          <w:rFonts w:ascii="Garamond" w:hAnsi="Garamond"/>
+          <w:sz w:val="28"/>
+          <w:szCs w:val="28"/>
+        </w:rPr>
+        <w:t>goat)</w:t>
       </w:r>
       <w:r>
         <w:rPr>

</xml_diff>

<commit_message>
Prep for second time through
Small changes to syllabus, course overview, and lesson plan
</commit_message>
<xml_diff>
--- a/CourseMaterials/01_introduction/00_onboarding/initial_questionaire.docx
+++ b/CourseMaterials/01_introduction/00_onboarding/initial_questionaire.docx
@@ -29,7 +29,7 @@
           <w:rFonts w:ascii="Garamond" w:hAnsi="Garamond"/>
           <w:sz w:val="32"/>
         </w:rPr>
-        <w:t xml:space="preserve">                                                 </w:t>
+        <w:t xml:space="preserve">                                             </w:t>
       </w:r>
       <w:r>
         <w:rPr>
@@ -43,7 +43,21 @@
           <w:rFonts w:ascii="Garamond" w:hAnsi="Garamond"/>
           <w:sz w:val="32"/>
         </w:rPr>
-        <w:t>: __________</w:t>
+        <w:t>: _________</w:t>
+      </w:r>
+      <w:r>
+        <w:rPr>
+          <w:rFonts w:ascii="Garamond" w:hAnsi="Garamond"/>
+          <w:sz w:val="32"/>
+        </w:rPr>
+        <w:t>__</w:t>
+      </w:r>
+      <w:r>
+        <w:rPr>
+          <w:rFonts w:ascii="Garamond" w:hAnsi="Garamond"/>
+          <w:sz w:val="32"/>
+        </w:rPr>
+        <w:t>_</w:t>
       </w:r>
       <w:r>
         <w:rPr>

</xml_diff>

<commit_message>
Post first lesson tune-up
</commit_message>
<xml_diff>
--- a/CourseMaterials/01_introduction/00_onboarding/initial_questionaire.docx
+++ b/CourseMaterials/01_introduction/00_onboarding/initial_questionaire.docx
@@ -569,6 +569,14 @@
           <w:szCs w:val="28"/>
         </w:rPr>
         <w:t>mountain scene</w:t>
+      </w:r>
+      <w:r>
+        <w:rPr>
+          <w:rFonts w:ascii="Garamond" w:hAnsi="Garamond"/>
+          <w:sz w:val="28"/>
+          <w:szCs w:val="28"/>
+        </w:rPr>
+        <w:t xml:space="preserve"> with lakes, clouds, and trees</w:t>
       </w:r>
       <w:r>
         <w:rPr>

</xml_diff>